<commit_message>
updated response to Reviewer4
</commit_message>
<xml_diff>
--- a/Submit/Frontier/ResponsetoReviewers/ReviewerNo1.docx
+++ b/Submit/Frontier/ResponsetoReviewers/ReviewerNo1.docx
@@ -723,7 +723,7 @@
       <w:pPr>
         <w:pStyle w:val="a7"/>
         <w:rPr>
-          <w:rFonts w:ascii="Times New Roman" w:eastAsia="游明朝" w:hAnsi="Times New Roman" w:cs="Times New Roman" w:hint="eastAsia"/>
+          <w:rFonts w:ascii="Times New Roman" w:eastAsia="游明朝" w:hAnsi="Times New Roman" w:cs="Times New Roman"/>
           <w:lang w:eastAsia="ja-JP"/>
         </w:rPr>
       </w:pPr>
@@ -772,7 +772,7 @@
           <w:lang w:eastAsia="ja-JP"/>
         </w:rPr>
       </w:pPr>
-      <w:hyperlink r:id="rId5" w:history="1">
+      <w:hyperlink r:id="rId7" w:history="1">
         <w:r>
           <w:rPr>
             <w:rStyle w:val="a5"/>
@@ -1227,6 +1227,13 @@
           <w:lang w:eastAsia="ja-JP"/>
         </w:rPr>
         <w:t>(adult population)</w:t>
+      </w:r>
+      <w:r>
+        <w:rPr>
+          <w:rFonts w:ascii="Times New Roman" w:hAnsi="Times New Roman" w:cs="Times New Roman"/>
+          <w:lang w:eastAsia="ja-JP"/>
+        </w:rPr>
+        <w:t>.</w:t>
       </w:r>
     </w:p>
     <w:p>
@@ -2235,7 +2242,7 @@
       <w:pPr>
         <w:pStyle w:val="a9"/>
         <w:rPr>
-          <w:rFonts w:eastAsia="游明朝" w:hint="eastAsia"/>
+          <w:rFonts w:eastAsia="游明朝"/>
           <w:lang w:eastAsia="ja-JP"/>
         </w:rPr>
       </w:pPr>
@@ -2319,6 +2326,44 @@
   <w16cid:commentId w16cid:paraId="08CF919B" w16cid:durableId="24733ECC"/>
   <w16cid:commentId w16cid:paraId="5AAA43F7" w16cid:durableId="2464DF88"/>
 </w16cid:commentsIds>
+</file>
+
+<file path=word/endnotes.xml><?xml version="1.0" encoding="utf-8"?>
+<w:endnotes xmlns:wpc="http://schemas.microsoft.com/office/word/2010/wordprocessingCanvas" xmlns:cx="http://schemas.microsoft.com/office/drawing/2014/chartex" xmlns:cx1="http://schemas.microsoft.com/office/drawing/2015/9/8/chartex" xmlns:cx2="http://schemas.microsoft.com/office/drawing/2015/10/21/chartex" xmlns:cx3="http://schemas.microsoft.com/office/drawing/2016/5/9/chartex" xmlns:cx4="http://schemas.microsoft.com/office/drawing/2016/5/10/chartex" xmlns:cx5="http://schemas.microsoft.com/office/drawing/2016/5/11/chartex" xmlns:cx6="http://schemas.microsoft.com/office/drawing/2016/5/12/chartex" xmlns:cx7="http://schemas.microsoft.com/office/drawing/2016/5/13/chartex" xmlns:cx8="http://schemas.microsoft.com/office/drawing/2016/5/14/chartex" xmlns:mc="http://schemas.openxmlformats.org/markup-compatibility/2006" xmlns:aink="http://schemas.microsoft.com/office/drawing/2016/ink" xmlns:am3d="http://schemas.microsoft.com/office/drawing/2017/model3d" xmlns:o="urn:schemas-microsoft-com:office:office" xmlns:r="http://schemas.openxmlformats.org/officeDocument/2006/relationships" xmlns:m="http://schemas.openxmlformats.org/officeDocument/2006/math" xmlns:v="urn:schemas-microsoft-com:vml" xmlns:wp14="http://schemas.microsoft.com/office/word/2010/wordprocessingDrawing" xmlns:wp="http://schemas.openxmlformats.org/drawingml/2006/wordprocessingDrawing" xmlns:w10="urn:schemas-microsoft-com:office:word" xmlns:w="http://schemas.openxmlformats.org/wordprocessingml/2006/main" xmlns:w14="http://schemas.microsoft.com/office/word/2010/wordml" xmlns:w15="http://schemas.microsoft.com/office/word/2012/wordml" xmlns:w16cex="http://schemas.microsoft.com/office/word/2018/wordml/cex" xmlns:w16cid="http://schemas.microsoft.com/office/word/2016/wordml/cid" xmlns:w16="http://schemas.microsoft.com/office/word/2018/wordml" xmlns:w16sdtdh="http://schemas.microsoft.com/office/word/2020/wordml/sdtdatahash" xmlns:w16se="http://schemas.microsoft.com/office/word/2015/wordml/symex" xmlns:wpg="http://schemas.microsoft.com/office/word/2010/wordprocessingGroup" xmlns:wpi="http://schemas.microsoft.com/office/word/2010/wordprocessingInk" xmlns:wne="http://schemas.microsoft.com/office/word/2006/wordml" xmlns:wps="http://schemas.microsoft.com/office/word/2010/wordprocessingShape" mc:Ignorable="w14 w15 w16se w16cid w16 w16cex w16sdtdh wp14">
+  <w:endnote w:type="separator" w:id="-1">
+    <w:p>
+      <w:r>
+        <w:separator/>
+      </w:r>
+    </w:p>
+  </w:endnote>
+  <w:endnote w:type="continuationSeparator" w:id="0">
+    <w:p>
+      <w:r>
+        <w:continuationSeparator/>
+      </w:r>
+    </w:p>
+  </w:endnote>
+</w:endnotes>
+</file>
+
+<file path=word/footnotes.xml><?xml version="1.0" encoding="utf-8"?>
+<w:footnotes xmlns:wpc="http://schemas.microsoft.com/office/word/2010/wordprocessingCanvas" xmlns:cx="http://schemas.microsoft.com/office/drawing/2014/chartex" xmlns:cx1="http://schemas.microsoft.com/office/drawing/2015/9/8/chartex" xmlns:cx2="http://schemas.microsoft.com/office/drawing/2015/10/21/chartex" xmlns:cx3="http://schemas.microsoft.com/office/drawing/2016/5/9/chartex" xmlns:cx4="http://schemas.microsoft.com/office/drawing/2016/5/10/chartex" xmlns:cx5="http://schemas.microsoft.com/office/drawing/2016/5/11/chartex" xmlns:cx6="http://schemas.microsoft.com/office/drawing/2016/5/12/chartex" xmlns:cx7="http://schemas.microsoft.com/office/drawing/2016/5/13/chartex" xmlns:cx8="http://schemas.microsoft.com/office/drawing/2016/5/14/chartex" xmlns:mc="http://schemas.openxmlformats.org/markup-compatibility/2006" xmlns:aink="http://schemas.microsoft.com/office/drawing/2016/ink" xmlns:am3d="http://schemas.microsoft.com/office/drawing/2017/model3d" xmlns:o="urn:schemas-microsoft-com:office:office" xmlns:r="http://schemas.openxmlformats.org/officeDocument/2006/relationships" xmlns:m="http://schemas.openxmlformats.org/officeDocument/2006/math" xmlns:v="urn:schemas-microsoft-com:vml" xmlns:wp14="http://schemas.microsoft.com/office/word/2010/wordprocessingDrawing" xmlns:wp="http://schemas.openxmlformats.org/drawingml/2006/wordprocessingDrawing" xmlns:w10="urn:schemas-microsoft-com:office:word" xmlns:w="http://schemas.openxmlformats.org/wordprocessingml/2006/main" xmlns:w14="http://schemas.microsoft.com/office/word/2010/wordml" xmlns:w15="http://schemas.microsoft.com/office/word/2012/wordml" xmlns:w16cex="http://schemas.microsoft.com/office/word/2018/wordml/cex" xmlns:w16cid="http://schemas.microsoft.com/office/word/2016/wordml/cid" xmlns:w16="http://schemas.microsoft.com/office/word/2018/wordml" xmlns:w16sdtdh="http://schemas.microsoft.com/office/word/2020/wordml/sdtdatahash" xmlns:w16se="http://schemas.microsoft.com/office/word/2015/wordml/symex" xmlns:wpg="http://schemas.microsoft.com/office/word/2010/wordprocessingGroup" xmlns:wpi="http://schemas.microsoft.com/office/word/2010/wordprocessingInk" xmlns:wne="http://schemas.microsoft.com/office/word/2006/wordml" xmlns:wps="http://schemas.microsoft.com/office/word/2010/wordprocessingShape" mc:Ignorable="w14 w15 w16se w16cid w16 w16cex w16sdtdh wp14">
+  <w:footnote w:type="separator" w:id="-1">
+    <w:p>
+      <w:r>
+        <w:separator/>
+      </w:r>
+    </w:p>
+  </w:footnote>
+  <w:footnote w:type="continuationSeparator" w:id="0">
+    <w:p>
+      <w:r>
+        <w:continuationSeparator/>
+      </w:r>
+    </w:p>
+  </w:footnote>
+</w:footnotes>
 </file>
 
 <file path=word/numbering.xml><?xml version="1.0" encoding="utf-8"?>
@@ -3330,6 +3375,56 @@
       <w:szCs w:val="20"/>
     </w:rPr>
   </w:style>
+  <w:style w:type="paragraph" w:styleId="ad">
+    <w:name w:val="header"/>
+    <w:basedOn w:val="a"/>
+    <w:link w:val="ae"/>
+    <w:uiPriority w:val="99"/>
+    <w:unhideWhenUsed/>
+    <w:rsid w:val="00AD627A"/>
+    <w:pPr>
+      <w:tabs>
+        <w:tab w:val="center" w:pos="4252"/>
+        <w:tab w:val="right" w:pos="8504"/>
+      </w:tabs>
+      <w:snapToGrid w:val="0"/>
+    </w:pPr>
+  </w:style>
+  <w:style w:type="character" w:customStyle="1" w:styleId="ae">
+    <w:name w:val="ヘッダー (文字)"/>
+    <w:basedOn w:val="a1"/>
+    <w:link w:val="ad"/>
+    <w:uiPriority w:val="99"/>
+    <w:rsid w:val="00AD627A"/>
+    <w:rPr>
+      <w:rFonts w:ascii="Times New Roman" w:eastAsia="Times New Roman" w:hAnsi="Times New Roman" w:cs="Times New Roman"/>
+    </w:rPr>
+  </w:style>
+  <w:style w:type="paragraph" w:styleId="af">
+    <w:name w:val="footer"/>
+    <w:basedOn w:val="a"/>
+    <w:link w:val="af0"/>
+    <w:uiPriority w:val="99"/>
+    <w:unhideWhenUsed/>
+    <w:rsid w:val="00AD627A"/>
+    <w:pPr>
+      <w:tabs>
+        <w:tab w:val="center" w:pos="4252"/>
+        <w:tab w:val="right" w:pos="8504"/>
+      </w:tabs>
+      <w:snapToGrid w:val="0"/>
+    </w:pPr>
+  </w:style>
+  <w:style w:type="character" w:customStyle="1" w:styleId="af0">
+    <w:name w:val="フッター (文字)"/>
+    <w:basedOn w:val="a1"/>
+    <w:link w:val="af"/>
+    <w:uiPriority w:val="99"/>
+    <w:rsid w:val="00AD627A"/>
+    <w:rPr>
+      <w:rFonts w:ascii="Times New Roman" w:eastAsia="Times New Roman" w:hAnsi="Times New Roman" w:cs="Times New Roman"/>
+    </w:rPr>
+  </w:style>
 </w:styles>
 </file>
 

</xml_diff>